<commit_message>
Keep Q2 seperate for validator
</commit_message>
<xml_diff>
--- a/Q1/Test Report.docx
+++ b/Q1/Test Report.docx
@@ -1129,8 +1129,6 @@
               </w:rPr>
               <w:t>62</w:t>
             </w:r>
-            <w:bookmarkStart w:id="0" w:name="_GoBack"/>
-            <w:bookmarkEnd w:id="0"/>
             <w:r>
               <w:rPr>
                 <w:rFonts w:eastAsiaTheme="minorEastAsia"/>
@@ -1585,6 +1583,9 @@
         <w:tc>
           <w:tcPr>
             <w:tcW w:w="2268" w:type="dxa"/>
+            <w:tcBorders>
+              <w:bottom w:val="single" w:sz="4" w:space="0" w:color="auto"/>
+            </w:tcBorders>
           </w:tcPr>
           <w:p>
             <w:pPr>
@@ -1635,14 +1636,342 @@
           </w:p>
         </w:tc>
       </w:tr>
+      <w:tr>
+        <w:trPr>
+          <w:cantSplit/>
+        </w:trPr>
+        <w:tc>
+          <w:tcPr>
+            <w:tcW w:w="2268" w:type="dxa"/>
+            <w:tcBorders>
+              <w:top w:val="single" w:sz="4" w:space="0" w:color="auto"/>
+            </w:tcBorders>
+          </w:tcPr>
+          <w:p>
+            <w:pPr>
+              <w:pStyle w:val="FormText"/>
+            </w:pPr>
+            <w:r>
+              <w:t>Test Name/Number</w:t>
+            </w:r>
+          </w:p>
+        </w:tc>
+        <w:tc>
+          <w:tcPr>
+            <w:tcW w:w="6480" w:type="dxa"/>
+            <w:tcBorders>
+              <w:top w:val="single" w:sz="4" w:space="0" w:color="auto"/>
+              <w:bottom w:val="single" w:sz="4" w:space="0" w:color="auto"/>
+            </w:tcBorders>
+          </w:tcPr>
+          <w:p>
+            <w:pPr>
+              <w:pStyle w:val="FormText"/>
+              <w:rPr>
+                <w:rFonts w:eastAsiaTheme="minorEastAsia" w:hint="eastAsia"/>
+                <w:lang w:eastAsia="ko-KR"/>
+              </w:rPr>
+            </w:pPr>
+            <w:r>
+              <w:rPr>
+                <w:rFonts w:eastAsiaTheme="minorEastAsia" w:hint="eastAsia"/>
+                <w:lang w:eastAsia="ko-KR"/>
+              </w:rPr>
+              <w:t>T</w:t>
+            </w:r>
+            <w:r>
+              <w:rPr>
+                <w:rFonts w:eastAsiaTheme="minorEastAsia"/>
+                <w:lang w:eastAsia="ko-KR"/>
+              </w:rPr>
+              <w:t>est #</w:t>
+            </w:r>
+            <w:r>
+              <w:rPr>
+                <w:rFonts w:eastAsiaTheme="minorEastAsia"/>
+                <w:lang w:eastAsia="ko-KR"/>
+              </w:rPr>
+              <w:t>5</w:t>
+            </w:r>
+          </w:p>
+        </w:tc>
+      </w:tr>
+      <w:tr>
+        <w:trPr>
+          <w:cantSplit/>
+        </w:trPr>
+        <w:tc>
+          <w:tcPr>
+            <w:tcW w:w="2268" w:type="dxa"/>
+          </w:tcPr>
+          <w:p>
+            <w:pPr>
+              <w:pStyle w:val="FormText"/>
+            </w:pPr>
+            <w:r>
+              <w:t>Test Objective</w:t>
+            </w:r>
+          </w:p>
+        </w:tc>
+        <w:tc>
+          <w:tcPr>
+            <w:tcW w:w="6480" w:type="dxa"/>
+            <w:tcBorders>
+              <w:top w:val="single" w:sz="4" w:space="0" w:color="auto"/>
+              <w:bottom w:val="single" w:sz="4" w:space="0" w:color="auto"/>
+            </w:tcBorders>
+          </w:tcPr>
+          <w:p>
+            <w:pPr>
+              <w:pStyle w:val="FormText"/>
+              <w:rPr>
+                <w:rFonts w:eastAsiaTheme="minorEastAsia" w:hint="eastAsia"/>
+                <w:lang w:eastAsia="ko-KR"/>
+              </w:rPr>
+            </w:pPr>
+            <w:r>
+              <w:rPr>
+                <w:rFonts w:eastAsiaTheme="minorEastAsia" w:hint="eastAsia"/>
+                <w:lang w:eastAsia="ko-KR"/>
+              </w:rPr>
+              <w:t>T</w:t>
+            </w:r>
+            <w:r>
+              <w:rPr>
+                <w:rFonts w:eastAsiaTheme="minorEastAsia"/>
+                <w:lang w:eastAsia="ko-KR"/>
+              </w:rPr>
+              <w:t xml:space="preserve">o determine if the program </w:t>
+            </w:r>
+            <w:r>
+              <w:rPr>
+                <w:rFonts w:eastAsiaTheme="minorEastAsia"/>
+                <w:lang w:eastAsia="ko-KR"/>
+              </w:rPr>
+              <w:t>tells user that randomly generated number is between 0 and 99</w:t>
+            </w:r>
+          </w:p>
+        </w:tc>
+      </w:tr>
+      <w:tr>
+        <w:trPr>
+          <w:cantSplit/>
+        </w:trPr>
+        <w:tc>
+          <w:tcPr>
+            <w:tcW w:w="2268" w:type="dxa"/>
+          </w:tcPr>
+          <w:p>
+            <w:pPr>
+              <w:pStyle w:val="FormText"/>
+            </w:pPr>
+            <w:r>
+              <w:t>Test Description</w:t>
+            </w:r>
+          </w:p>
+        </w:tc>
+        <w:tc>
+          <w:tcPr>
+            <w:tcW w:w="6480" w:type="dxa"/>
+            <w:tcBorders>
+              <w:top w:val="single" w:sz="4" w:space="0" w:color="auto"/>
+              <w:bottom w:val="single" w:sz="4" w:space="0" w:color="auto"/>
+            </w:tcBorders>
+          </w:tcPr>
+          <w:p>
+            <w:pPr>
+              <w:pStyle w:val="FormText"/>
+              <w:rPr>
+                <w:rFonts w:eastAsiaTheme="minorEastAsia" w:hint="eastAsia"/>
+                <w:lang w:eastAsia="ko-KR"/>
+              </w:rPr>
+            </w:pPr>
+            <w:r>
+              <w:rPr>
+                <w:rFonts w:eastAsiaTheme="minorEastAsia"/>
+                <w:lang w:eastAsia="ko-KR"/>
+              </w:rPr>
+              <w:t>User is trying to type the value either smaller than 0 or bigger than 99</w:t>
+            </w:r>
+          </w:p>
+        </w:tc>
+      </w:tr>
+      <w:tr>
+        <w:trPr>
+          <w:cantSplit/>
+        </w:trPr>
+        <w:tc>
+          <w:tcPr>
+            <w:tcW w:w="2268" w:type="dxa"/>
+          </w:tcPr>
+          <w:p>
+            <w:pPr>
+              <w:pStyle w:val="FormText"/>
+            </w:pPr>
+            <w:r>
+              <w:t>Test Conditions</w:t>
+            </w:r>
+          </w:p>
+        </w:tc>
+        <w:tc>
+          <w:tcPr>
+            <w:tcW w:w="6480" w:type="dxa"/>
+            <w:tcBorders>
+              <w:top w:val="single" w:sz="4" w:space="0" w:color="auto"/>
+              <w:bottom w:val="single" w:sz="4" w:space="0" w:color="auto"/>
+            </w:tcBorders>
+          </w:tcPr>
+          <w:p>
+            <w:pPr>
+              <w:pStyle w:val="FormText"/>
+              <w:rPr>
+                <w:rFonts w:eastAsiaTheme="minorEastAsia"/>
+                <w:lang w:eastAsia="ko-KR"/>
+              </w:rPr>
+            </w:pPr>
+            <w:r>
+              <w:rPr>
+                <w:rFonts w:eastAsiaTheme="minorEastAsia"/>
+                <w:lang w:eastAsia="ko-KR"/>
+              </w:rPr>
+              <w:t>None</w:t>
+            </w:r>
+          </w:p>
+        </w:tc>
+      </w:tr>
+      <w:tr>
+        <w:trPr>
+          <w:cantSplit/>
+        </w:trPr>
+        <w:tc>
+          <w:tcPr>
+            <w:tcW w:w="2268" w:type="dxa"/>
+          </w:tcPr>
+          <w:p>
+            <w:pPr>
+              <w:pStyle w:val="FormText"/>
+            </w:pPr>
+            <w:r>
+              <w:t>Expected Results</w:t>
+            </w:r>
+          </w:p>
+        </w:tc>
+        <w:tc>
+          <w:tcPr>
+            <w:tcW w:w="6480" w:type="dxa"/>
+            <w:tcBorders>
+              <w:top w:val="single" w:sz="4" w:space="0" w:color="auto"/>
+              <w:bottom w:val="single" w:sz="4" w:space="0" w:color="auto"/>
+            </w:tcBorders>
+          </w:tcPr>
+          <w:p>
+            <w:pPr>
+              <w:pStyle w:val="FormText"/>
+              <w:rPr>
+                <w:rFonts w:eastAsiaTheme="minorEastAsia"/>
+                <w:lang w:eastAsia="ko-KR"/>
+              </w:rPr>
+            </w:pPr>
+            <w:r>
+              <w:rPr>
+                <w:rFonts w:eastAsiaTheme="minorEastAsia" w:hint="eastAsia"/>
+                <w:lang w:eastAsia="ko-KR"/>
+              </w:rPr>
+              <w:t>P</w:t>
+            </w:r>
+            <w:r>
+              <w:rPr>
+                <w:rFonts w:eastAsiaTheme="minorEastAsia"/>
+                <w:lang w:eastAsia="ko-KR"/>
+              </w:rPr>
+              <w:t xml:space="preserve">rogram displays </w:t>
+            </w:r>
+            <w:r>
+              <w:rPr>
+                <w:rFonts w:eastAsiaTheme="minorEastAsia"/>
+                <w:lang w:eastAsia="ko-KR"/>
+              </w:rPr>
+              <w:t>“Randomly generated number is between 0 and 99”</w:t>
+            </w:r>
+          </w:p>
+        </w:tc>
+      </w:tr>
+      <w:tr>
+        <w:trPr>
+          <w:cantSplit/>
+        </w:trPr>
+        <w:tc>
+          <w:tcPr>
+            <w:tcW w:w="2268" w:type="dxa"/>
+          </w:tcPr>
+          <w:p>
+            <w:pPr>
+              <w:pStyle w:val="FormText"/>
+            </w:pPr>
+            <w:r>
+              <w:t>Actual Results</w:t>
+            </w:r>
+          </w:p>
+        </w:tc>
+        <w:tc>
+          <w:tcPr>
+            <w:tcW w:w="6480" w:type="dxa"/>
+            <w:tcBorders>
+              <w:top w:val="single" w:sz="4" w:space="0" w:color="auto"/>
+              <w:bottom w:val="single" w:sz="4" w:space="0" w:color="auto"/>
+            </w:tcBorders>
+          </w:tcPr>
+          <w:p>
+            <w:pPr>
+              <w:pStyle w:val="FormText"/>
+              <w:rPr>
+                <w:rFonts w:eastAsiaTheme="minorEastAsia" w:hint="eastAsia"/>
+                <w:lang w:eastAsia="ko-KR"/>
+              </w:rPr>
+            </w:pPr>
+            <w:r>
+              <w:rPr>
+                <w:rFonts w:eastAsiaTheme="minorEastAsia" w:hint="eastAsia"/>
+                <w:lang w:eastAsia="ko-KR"/>
+              </w:rPr>
+              <w:t>P</w:t>
+            </w:r>
+            <w:r>
+              <w:rPr>
+                <w:rFonts w:eastAsiaTheme="minorEastAsia"/>
+                <w:lang w:eastAsia="ko-KR"/>
+              </w:rPr>
+              <w:t xml:space="preserve">rogram displays </w:t>
+            </w:r>
+            <w:r>
+              <w:rPr>
+                <w:rFonts w:eastAsiaTheme="minorEastAsia"/>
+                <w:lang w:eastAsia="ko-KR"/>
+              </w:rPr>
+              <w:t>“Randomly generated number is between 0 and 99”</w:t>
+            </w:r>
+          </w:p>
+        </w:tc>
+      </w:tr>
     </w:tbl>
-    <w:p/>
-    <w:p/>
+    <w:p>
+      <w:pPr>
+        <w:spacing w:after="160" w:line="259" w:lineRule="auto"/>
+      </w:pPr>
+    </w:p>
+    <w:p>
+      <w:pPr>
+        <w:spacing w:after="160" w:line="259" w:lineRule="auto"/>
+      </w:pPr>
+      <w:r>
+        <w:br w:type="page"/>
+      </w:r>
+    </w:p>
     <w:p>
       <w:pPr>
         <w:spacing w:after="160" w:line="259" w:lineRule="auto"/>
         <w:rPr>
-          <w:rFonts w:ascii="Arial" w:hAnsi="Arial" w:cs="Arial"/>
+          <w:rFonts w:ascii="Arial" w:hAnsi="Arial" w:cs="Arial" w:hint="eastAsia"/>
           <w:b/>
           <w:bCs/>
           <w:sz w:val="20"/>
@@ -1650,16 +1979,14 @@
           <w:lang w:val="en-US" w:eastAsia="en-US"/>
         </w:rPr>
       </w:pPr>
-      <w:r>
-        <w:br w:type="page"/>
-      </w:r>
+      <w:bookmarkStart w:id="0" w:name="_GoBack"/>
+      <w:bookmarkEnd w:id="0"/>
     </w:p>
     <w:p>
       <w:pPr>
         <w:pStyle w:val="FrmInstTitle1"/>
       </w:pPr>
       <w:r>
-        <w:lastRenderedPageBreak/>
         <w:t>Test Report Template Instructions</w:t>
       </w:r>
     </w:p>

</xml_diff>

<commit_message>
updating code after test
</commit_message>
<xml_diff>
--- a/Q1/Test Report.docx
+++ b/Q1/Test Report.docx
@@ -1402,883 +1402,876 @@
             </w:r>
             <w:r>
               <w:rPr>
-                <w:rFonts w:eastAsiaTheme="minorEastAsia"/>
-                <w:lang w:eastAsia="ko-KR"/>
-              </w:rPr>
-              <w:t>Invalid try, please put value in”</w:t>
-            </w:r>
-          </w:p>
-        </w:tc>
-      </w:tr>
-      <w:tr>
-        <w:trPr>
-          <w:cantSplit/>
-        </w:trPr>
-        <w:tc>
-          <w:tcPr>
-            <w:tcW w:w="2268" w:type="dxa"/>
-          </w:tcPr>
-          <w:p>
-            <w:pPr>
-              <w:pStyle w:val="FormText"/>
-            </w:pPr>
-            <w:r>
-              <w:t>Test Description</w:t>
-            </w:r>
-          </w:p>
-        </w:tc>
-        <w:tc>
-          <w:tcPr>
-            <w:tcW w:w="6480" w:type="dxa"/>
-            <w:tcBorders>
-              <w:top w:val="single" w:sz="4" w:space="0" w:color="auto"/>
-              <w:bottom w:val="single" w:sz="4" w:space="0" w:color="auto"/>
-            </w:tcBorders>
-          </w:tcPr>
-          <w:p>
-            <w:pPr>
-              <w:pStyle w:val="FormText"/>
-              <w:rPr>
-                <w:rFonts w:eastAsiaTheme="minorEastAsia"/>
-                <w:lang w:eastAsia="ko-KR"/>
-              </w:rPr>
-            </w:pPr>
-            <w:r>
-              <w:rPr>
-                <w:rFonts w:eastAsiaTheme="minorEastAsia"/>
-                <w:lang w:eastAsia="ko-KR"/>
-              </w:rPr>
-              <w:t>User is trying to click ‘</w:t>
-            </w:r>
-            <w:proofErr w:type="gramStart"/>
-            <w:r>
-              <w:rPr>
-                <w:rFonts w:eastAsiaTheme="minorEastAsia"/>
-                <w:lang w:eastAsia="ko-KR"/>
-              </w:rPr>
-              <w:t>Guess !</w:t>
-            </w:r>
-            <w:proofErr w:type="gramEnd"/>
-            <w:r>
-              <w:rPr>
-                <w:rFonts w:eastAsiaTheme="minorEastAsia"/>
-                <w:lang w:eastAsia="ko-KR"/>
-              </w:rPr>
-              <w:t>’ button without putting value</w:t>
-            </w:r>
-          </w:p>
-        </w:tc>
-      </w:tr>
-      <w:tr>
-        <w:trPr>
-          <w:cantSplit/>
-        </w:trPr>
-        <w:tc>
-          <w:tcPr>
-            <w:tcW w:w="2268" w:type="dxa"/>
-          </w:tcPr>
-          <w:p>
-            <w:pPr>
-              <w:pStyle w:val="FormText"/>
-            </w:pPr>
-            <w:r>
-              <w:t>Test Conditions</w:t>
-            </w:r>
-          </w:p>
-        </w:tc>
-        <w:tc>
-          <w:tcPr>
-            <w:tcW w:w="6480" w:type="dxa"/>
-            <w:tcBorders>
-              <w:top w:val="single" w:sz="4" w:space="0" w:color="auto"/>
-              <w:bottom w:val="single" w:sz="4" w:space="0" w:color="auto"/>
-            </w:tcBorders>
-          </w:tcPr>
-          <w:p>
-            <w:pPr>
-              <w:pStyle w:val="FormText"/>
-              <w:rPr>
-                <w:rFonts w:eastAsiaTheme="minorEastAsia"/>
-                <w:lang w:eastAsia="ko-KR"/>
-              </w:rPr>
-            </w:pPr>
-            <w:r>
-              <w:rPr>
-                <w:rFonts w:eastAsiaTheme="minorEastAsia"/>
-                <w:lang w:eastAsia="ko-KR"/>
-              </w:rPr>
-              <w:t>None</w:t>
-            </w:r>
-          </w:p>
-        </w:tc>
-      </w:tr>
-      <w:tr>
-        <w:trPr>
-          <w:cantSplit/>
-        </w:trPr>
-        <w:tc>
-          <w:tcPr>
-            <w:tcW w:w="2268" w:type="dxa"/>
-          </w:tcPr>
-          <w:p>
-            <w:pPr>
-              <w:pStyle w:val="FormText"/>
-            </w:pPr>
-            <w:r>
-              <w:t>Expected Results</w:t>
-            </w:r>
-          </w:p>
-        </w:tc>
-        <w:tc>
-          <w:tcPr>
-            <w:tcW w:w="6480" w:type="dxa"/>
-            <w:tcBorders>
-              <w:top w:val="single" w:sz="4" w:space="0" w:color="auto"/>
-              <w:bottom w:val="single" w:sz="4" w:space="0" w:color="auto"/>
-            </w:tcBorders>
-          </w:tcPr>
-          <w:p>
-            <w:pPr>
-              <w:pStyle w:val="FormText"/>
-              <w:rPr>
-                <w:rFonts w:eastAsiaTheme="minorEastAsia"/>
-                <w:lang w:eastAsia="ko-KR"/>
-              </w:rPr>
-            </w:pPr>
-            <w:r>
-              <w:rPr>
                 <w:rFonts w:eastAsiaTheme="minorEastAsia" w:hint="eastAsia"/>
                 <w:lang w:eastAsia="ko-KR"/>
               </w:rPr>
-              <w:t>P</w:t>
-            </w:r>
-            <w:r>
-              <w:rPr>
-                <w:rFonts w:eastAsiaTheme="minorEastAsia"/>
-                <w:lang w:eastAsia="ko-KR"/>
-              </w:rPr>
-              <w:t>rogram displays “</w:t>
-            </w:r>
-            <w:r>
-              <w:rPr>
-                <w:rFonts w:eastAsiaTheme="minorEastAsia"/>
-                <w:lang w:eastAsia="ko-KR"/>
-              </w:rPr>
-              <w:t>Invalid try, please put value in</w:t>
-            </w:r>
-            <w:r>
-              <w:rPr>
-                <w:rFonts w:eastAsiaTheme="minorEastAsia"/>
-                <w:lang w:eastAsia="ko-KR"/>
-              </w:rPr>
-              <w:t>”</w:t>
-            </w:r>
-          </w:p>
-        </w:tc>
-      </w:tr>
-      <w:tr>
-        <w:trPr>
-          <w:cantSplit/>
-        </w:trPr>
-        <w:tc>
-          <w:tcPr>
-            <w:tcW w:w="2268" w:type="dxa"/>
-            <w:tcBorders>
-              <w:bottom w:val="single" w:sz="4" w:space="0" w:color="auto"/>
-            </w:tcBorders>
-          </w:tcPr>
-          <w:p>
-            <w:pPr>
-              <w:pStyle w:val="FormText"/>
-            </w:pPr>
-            <w:r>
-              <w:t>Actual Results</w:t>
-            </w:r>
-          </w:p>
-        </w:tc>
-        <w:tc>
-          <w:tcPr>
-            <w:tcW w:w="6480" w:type="dxa"/>
-            <w:tcBorders>
-              <w:top w:val="single" w:sz="4" w:space="0" w:color="auto"/>
-              <w:bottom w:val="single" w:sz="4" w:space="0" w:color="auto"/>
-            </w:tcBorders>
-          </w:tcPr>
-          <w:p>
-            <w:pPr>
-              <w:pStyle w:val="FormText"/>
-              <w:rPr>
-                <w:rFonts w:eastAsiaTheme="minorEastAsia"/>
-                <w:lang w:eastAsia="ko-KR"/>
-              </w:rPr>
-            </w:pPr>
-            <w:r>
-              <w:rPr>
-                <w:rFonts w:eastAsiaTheme="minorEastAsia" w:hint="eastAsia"/>
-                <w:lang w:eastAsia="ko-KR"/>
-              </w:rPr>
-              <w:t>P</w:t>
-            </w:r>
-            <w:r>
-              <w:rPr>
-                <w:rFonts w:eastAsiaTheme="minorEastAsia"/>
-                <w:lang w:eastAsia="ko-KR"/>
-              </w:rPr>
-              <w:t>rogram displays “Try Higher”</w:t>
-            </w:r>
-            <w:r>
-              <w:rPr>
-                <w:rFonts w:eastAsiaTheme="minorEastAsia"/>
-                <w:lang w:eastAsia="ko-KR"/>
-              </w:rPr>
-              <w:t xml:space="preserve"> So need to be fixed</w:t>
-            </w:r>
-          </w:p>
-        </w:tc>
-      </w:tr>
-      <w:tr>
-        <w:trPr>
-          <w:cantSplit/>
-        </w:trPr>
-        <w:tc>
-          <w:tcPr>
-            <w:tcW w:w="2268" w:type="dxa"/>
-            <w:tcBorders>
-              <w:top w:val="single" w:sz="4" w:space="0" w:color="auto"/>
-            </w:tcBorders>
-          </w:tcPr>
-          <w:p>
-            <w:pPr>
-              <w:pStyle w:val="FormText"/>
-            </w:pPr>
-            <w:r>
-              <w:t>Test Name/Number</w:t>
-            </w:r>
-          </w:p>
-        </w:tc>
-        <w:tc>
-          <w:tcPr>
-            <w:tcW w:w="6480" w:type="dxa"/>
-            <w:tcBorders>
-              <w:top w:val="single" w:sz="4" w:space="0" w:color="auto"/>
-              <w:bottom w:val="single" w:sz="4" w:space="0" w:color="auto"/>
-            </w:tcBorders>
-          </w:tcPr>
-          <w:p>
-            <w:pPr>
-              <w:pStyle w:val="FormText"/>
-              <w:rPr>
-                <w:rFonts w:eastAsiaTheme="minorEastAsia"/>
-                <w:lang w:eastAsia="ko-KR"/>
-              </w:rPr>
-            </w:pPr>
-            <w:r>
-              <w:rPr>
-                <w:rFonts w:eastAsiaTheme="minorEastAsia" w:hint="eastAsia"/>
-                <w:lang w:eastAsia="ko-KR"/>
-              </w:rPr>
-              <w:t>T</w:t>
-            </w:r>
-            <w:r>
-              <w:rPr>
-                <w:rFonts w:eastAsiaTheme="minorEastAsia"/>
-                <w:lang w:eastAsia="ko-KR"/>
-              </w:rPr>
-              <w:t>est #5</w:t>
-            </w:r>
-          </w:p>
-        </w:tc>
-      </w:tr>
-      <w:tr>
-        <w:trPr>
-          <w:cantSplit/>
-        </w:trPr>
-        <w:tc>
-          <w:tcPr>
-            <w:tcW w:w="2268" w:type="dxa"/>
-          </w:tcPr>
-          <w:p>
-            <w:pPr>
-              <w:pStyle w:val="FormText"/>
-            </w:pPr>
-            <w:r>
-              <w:t>Test Objective</w:t>
-            </w:r>
-          </w:p>
-        </w:tc>
-        <w:tc>
-          <w:tcPr>
-            <w:tcW w:w="6480" w:type="dxa"/>
-            <w:tcBorders>
-              <w:top w:val="single" w:sz="4" w:space="0" w:color="auto"/>
-              <w:bottom w:val="single" w:sz="4" w:space="0" w:color="auto"/>
-            </w:tcBorders>
-          </w:tcPr>
-          <w:p>
-            <w:pPr>
-              <w:pStyle w:val="FormText"/>
-              <w:rPr>
-                <w:rFonts w:eastAsiaTheme="minorEastAsia"/>
-                <w:lang w:eastAsia="ko-KR"/>
-              </w:rPr>
-            </w:pPr>
-            <w:r>
-              <w:rPr>
-                <w:rFonts w:eastAsiaTheme="minorEastAsia" w:hint="eastAsia"/>
-                <w:lang w:eastAsia="ko-KR"/>
-              </w:rPr>
-              <w:t>T</w:t>
-            </w:r>
-            <w:r>
-              <w:rPr>
-                <w:rFonts w:eastAsiaTheme="minorEastAsia"/>
-                <w:lang w:eastAsia="ko-KR"/>
-              </w:rPr>
-              <w:t xml:space="preserve">o determine if the program </w:t>
-            </w:r>
-            <w:r>
-              <w:rPr>
-                <w:rFonts w:eastAsiaTheme="minorEastAsia"/>
-                <w:lang w:eastAsia="ko-KR"/>
-              </w:rPr>
-              <w:t>tells user that randomly generated number is between 0 and 99</w:t>
-            </w:r>
-          </w:p>
-        </w:tc>
-      </w:tr>
-      <w:tr>
-        <w:trPr>
-          <w:cantSplit/>
-        </w:trPr>
-        <w:tc>
-          <w:tcPr>
-            <w:tcW w:w="2268" w:type="dxa"/>
-          </w:tcPr>
-          <w:p>
-            <w:pPr>
-              <w:pStyle w:val="FormText"/>
-            </w:pPr>
-            <w:r>
-              <w:t>Test Description</w:t>
-            </w:r>
-          </w:p>
-        </w:tc>
-        <w:tc>
-          <w:tcPr>
-            <w:tcW w:w="6480" w:type="dxa"/>
-            <w:tcBorders>
-              <w:top w:val="single" w:sz="4" w:space="0" w:color="auto"/>
-              <w:bottom w:val="single" w:sz="4" w:space="0" w:color="auto"/>
-            </w:tcBorders>
-          </w:tcPr>
-          <w:p>
-            <w:pPr>
-              <w:pStyle w:val="FormText"/>
-              <w:rPr>
-                <w:rFonts w:eastAsiaTheme="minorEastAsia"/>
-                <w:lang w:eastAsia="ko-KR"/>
-              </w:rPr>
-            </w:pPr>
-            <w:r>
-              <w:rPr>
-                <w:rFonts w:eastAsiaTheme="minorEastAsia"/>
-                <w:lang w:eastAsia="ko-KR"/>
-              </w:rPr>
-              <w:t>User is trying to type the value either smaller than 0 or bigger than 99</w:t>
-            </w:r>
-          </w:p>
-        </w:tc>
-      </w:tr>
-      <w:tr>
-        <w:trPr>
-          <w:cantSplit/>
-        </w:trPr>
-        <w:tc>
-          <w:tcPr>
-            <w:tcW w:w="2268" w:type="dxa"/>
-          </w:tcPr>
-          <w:p>
-            <w:pPr>
-              <w:pStyle w:val="FormText"/>
-            </w:pPr>
-            <w:r>
-              <w:t>Test Conditions</w:t>
-            </w:r>
-          </w:p>
-        </w:tc>
-        <w:tc>
-          <w:tcPr>
-            <w:tcW w:w="6480" w:type="dxa"/>
-            <w:tcBorders>
-              <w:top w:val="single" w:sz="4" w:space="0" w:color="auto"/>
-              <w:bottom w:val="single" w:sz="4" w:space="0" w:color="auto"/>
-            </w:tcBorders>
-          </w:tcPr>
-          <w:p>
-            <w:pPr>
-              <w:pStyle w:val="FormText"/>
-              <w:rPr>
-                <w:rFonts w:eastAsiaTheme="minorEastAsia"/>
-                <w:lang w:eastAsia="ko-KR"/>
-              </w:rPr>
-            </w:pPr>
-            <w:r>
-              <w:rPr>
-                <w:rFonts w:eastAsiaTheme="minorEastAsia"/>
-                <w:lang w:eastAsia="ko-KR"/>
-              </w:rPr>
-              <w:t>None</w:t>
-            </w:r>
-          </w:p>
-        </w:tc>
-      </w:tr>
-      <w:tr>
-        <w:trPr>
-          <w:cantSplit/>
-        </w:trPr>
-        <w:tc>
-          <w:tcPr>
-            <w:tcW w:w="2268" w:type="dxa"/>
-          </w:tcPr>
-          <w:p>
-            <w:pPr>
-              <w:pStyle w:val="FormText"/>
-            </w:pPr>
-            <w:r>
-              <w:t>Expected Results</w:t>
-            </w:r>
-          </w:p>
-        </w:tc>
-        <w:tc>
-          <w:tcPr>
-            <w:tcW w:w="6480" w:type="dxa"/>
-            <w:tcBorders>
-              <w:top w:val="single" w:sz="4" w:space="0" w:color="auto"/>
-              <w:bottom w:val="single" w:sz="4" w:space="0" w:color="auto"/>
-            </w:tcBorders>
-          </w:tcPr>
-          <w:p>
-            <w:pPr>
-              <w:pStyle w:val="FormText"/>
-              <w:rPr>
-                <w:rFonts w:eastAsiaTheme="minorEastAsia"/>
-                <w:lang w:eastAsia="ko-KR"/>
-              </w:rPr>
-            </w:pPr>
-            <w:r>
-              <w:rPr>
-                <w:rFonts w:eastAsiaTheme="minorEastAsia" w:hint="eastAsia"/>
-                <w:lang w:eastAsia="ko-KR"/>
-              </w:rPr>
-              <w:t>P</w:t>
-            </w:r>
-            <w:r>
-              <w:rPr>
-                <w:rFonts w:eastAsiaTheme="minorEastAsia"/>
-                <w:lang w:eastAsia="ko-KR"/>
-              </w:rPr>
-              <w:t xml:space="preserve">rogram displays </w:t>
-            </w:r>
-            <w:r>
-              <w:rPr>
-                <w:rFonts w:eastAsiaTheme="minorEastAsia"/>
-                <w:lang w:eastAsia="ko-KR"/>
-              </w:rPr>
-              <w:t>“Randomly generated number is between 0 and 99”</w:t>
-            </w:r>
-          </w:p>
-        </w:tc>
-      </w:tr>
-      <w:tr>
-        <w:trPr>
-          <w:cantSplit/>
-        </w:trPr>
-        <w:tc>
-          <w:tcPr>
-            <w:tcW w:w="2268" w:type="dxa"/>
-            <w:tcBorders>
-              <w:bottom w:val="single" w:sz="4" w:space="0" w:color="auto"/>
-            </w:tcBorders>
-          </w:tcPr>
-          <w:p>
-            <w:pPr>
-              <w:pStyle w:val="FormText"/>
-            </w:pPr>
-            <w:r>
-              <w:t>Actual Results</w:t>
-            </w:r>
-          </w:p>
-        </w:tc>
-        <w:tc>
-          <w:tcPr>
-            <w:tcW w:w="6480" w:type="dxa"/>
-            <w:tcBorders>
-              <w:top w:val="single" w:sz="4" w:space="0" w:color="auto"/>
-              <w:bottom w:val="single" w:sz="4" w:space="0" w:color="auto"/>
-            </w:tcBorders>
-          </w:tcPr>
-          <w:p>
-            <w:pPr>
-              <w:pStyle w:val="FormText"/>
-              <w:rPr>
-                <w:rFonts w:eastAsiaTheme="minorEastAsia"/>
-                <w:lang w:eastAsia="ko-KR"/>
-              </w:rPr>
-            </w:pPr>
-            <w:r>
-              <w:rPr>
-                <w:rFonts w:eastAsiaTheme="minorEastAsia" w:hint="eastAsia"/>
-                <w:lang w:eastAsia="ko-KR"/>
-              </w:rPr>
-              <w:t>P</w:t>
-            </w:r>
-            <w:r>
-              <w:rPr>
-                <w:rFonts w:eastAsiaTheme="minorEastAsia"/>
-                <w:lang w:eastAsia="ko-KR"/>
-              </w:rPr>
-              <w:t xml:space="preserve">rogram displays </w:t>
-            </w:r>
-            <w:r>
-              <w:rPr>
-                <w:rFonts w:eastAsiaTheme="minorEastAsia"/>
-                <w:lang w:eastAsia="ko-KR"/>
-              </w:rPr>
-              <w:t>“Randomly generated number is between 0 and 99”</w:t>
-            </w:r>
-          </w:p>
-        </w:tc>
-      </w:tr>
-      <w:tr>
-        <w:trPr>
-          <w:cantSplit/>
-        </w:trPr>
-        <w:tc>
-          <w:tcPr>
-            <w:tcW w:w="2268" w:type="dxa"/>
-            <w:tcBorders>
-              <w:top w:val="single" w:sz="4" w:space="0" w:color="auto"/>
-            </w:tcBorders>
-          </w:tcPr>
-          <w:p>
-            <w:pPr>
-              <w:pStyle w:val="FormText"/>
-            </w:pPr>
-            <w:r>
-              <w:t>Test Name/Number</w:t>
-            </w:r>
-          </w:p>
-        </w:tc>
-        <w:tc>
-          <w:tcPr>
-            <w:tcW w:w="6480" w:type="dxa"/>
-            <w:tcBorders>
-              <w:top w:val="single" w:sz="4" w:space="0" w:color="auto"/>
-              <w:bottom w:val="single" w:sz="4" w:space="0" w:color="auto"/>
-            </w:tcBorders>
-          </w:tcPr>
-          <w:p>
-            <w:pPr>
-              <w:pStyle w:val="FormText"/>
-              <w:rPr>
-                <w:rFonts w:eastAsiaTheme="minorEastAsia" w:hint="eastAsia"/>
-                <w:lang w:eastAsia="ko-KR"/>
-              </w:rPr>
-            </w:pPr>
-            <w:r>
-              <w:rPr>
-                <w:rFonts w:eastAsiaTheme="minorEastAsia" w:hint="eastAsia"/>
-                <w:lang w:eastAsia="ko-KR"/>
-              </w:rPr>
-              <w:t>T</w:t>
-            </w:r>
-            <w:r>
-              <w:rPr>
-                <w:rFonts w:eastAsiaTheme="minorEastAsia"/>
-                <w:lang w:eastAsia="ko-KR"/>
-              </w:rPr>
-              <w:t>est #</w:t>
-            </w:r>
-            <w:r>
-              <w:rPr>
-                <w:rFonts w:eastAsiaTheme="minorEastAsia"/>
-                <w:lang w:eastAsia="ko-KR"/>
-              </w:rPr>
-              <w:t>6</w:t>
-            </w:r>
-          </w:p>
-        </w:tc>
-      </w:tr>
-      <w:tr>
-        <w:trPr>
-          <w:cantSplit/>
-        </w:trPr>
-        <w:tc>
-          <w:tcPr>
-            <w:tcW w:w="2268" w:type="dxa"/>
-          </w:tcPr>
-          <w:p>
-            <w:pPr>
-              <w:pStyle w:val="FormText"/>
-            </w:pPr>
-            <w:r>
-              <w:t>Test Objective</w:t>
-            </w:r>
-          </w:p>
-        </w:tc>
-        <w:tc>
-          <w:tcPr>
-            <w:tcW w:w="6480" w:type="dxa"/>
-            <w:tcBorders>
-              <w:top w:val="single" w:sz="4" w:space="0" w:color="auto"/>
-              <w:bottom w:val="single" w:sz="4" w:space="0" w:color="auto"/>
-            </w:tcBorders>
-          </w:tcPr>
-          <w:p>
-            <w:pPr>
-              <w:pStyle w:val="FormText"/>
-              <w:rPr>
-                <w:rFonts w:eastAsiaTheme="minorEastAsia" w:hint="eastAsia"/>
-                <w:lang w:eastAsia="ko-KR"/>
-              </w:rPr>
-            </w:pPr>
-            <w:r>
-              <w:rPr>
-                <w:rFonts w:eastAsiaTheme="minorEastAsia" w:hint="eastAsia"/>
-                <w:lang w:eastAsia="ko-KR"/>
-              </w:rPr>
-              <w:t>T</w:t>
-            </w:r>
-            <w:r>
-              <w:rPr>
-                <w:rFonts w:eastAsiaTheme="minorEastAsia"/>
-                <w:lang w:eastAsia="ko-KR"/>
-              </w:rPr>
-              <w:t>o determine if the program tells user</w:t>
-            </w:r>
-            <w:r>
-              <w:rPr>
-                <w:rFonts w:eastAsiaTheme="minorEastAsia"/>
-                <w:lang w:eastAsia="ko-KR"/>
-              </w:rPr>
-              <w:t xml:space="preserve"> that something went wrong if user typed non number.</w:t>
-            </w:r>
-          </w:p>
-        </w:tc>
-      </w:tr>
-      <w:tr>
-        <w:trPr>
-          <w:cantSplit/>
-        </w:trPr>
-        <w:tc>
-          <w:tcPr>
-            <w:tcW w:w="2268" w:type="dxa"/>
-          </w:tcPr>
-          <w:p>
-            <w:pPr>
-              <w:pStyle w:val="FormText"/>
-            </w:pPr>
-            <w:r>
-              <w:t>Test Description</w:t>
-            </w:r>
-          </w:p>
-        </w:tc>
-        <w:tc>
-          <w:tcPr>
-            <w:tcW w:w="6480" w:type="dxa"/>
-            <w:tcBorders>
-              <w:top w:val="single" w:sz="4" w:space="0" w:color="auto"/>
-              <w:bottom w:val="single" w:sz="4" w:space="0" w:color="auto"/>
-            </w:tcBorders>
-          </w:tcPr>
-          <w:p>
-            <w:pPr>
-              <w:pStyle w:val="FormText"/>
-              <w:rPr>
-                <w:rFonts w:eastAsiaTheme="minorEastAsia" w:hint="eastAsia"/>
-                <w:lang w:eastAsia="ko-KR"/>
-              </w:rPr>
-            </w:pPr>
-            <w:r>
-              <w:rPr>
-                <w:rFonts w:eastAsiaTheme="minorEastAsia"/>
-                <w:lang w:eastAsia="ko-KR"/>
-              </w:rPr>
-              <w:t xml:space="preserve">User is trying to type the value </w:t>
-            </w:r>
-            <w:r>
-              <w:rPr>
-                <w:rFonts w:eastAsiaTheme="minorEastAsia"/>
-                <w:lang w:eastAsia="ko-KR"/>
-              </w:rPr>
-              <w:t>none number, e.g. alphabet, word</w:t>
-            </w:r>
-          </w:p>
-        </w:tc>
-      </w:tr>
-      <w:tr>
-        <w:trPr>
-          <w:cantSplit/>
-        </w:trPr>
-        <w:tc>
-          <w:tcPr>
-            <w:tcW w:w="2268" w:type="dxa"/>
-          </w:tcPr>
-          <w:p>
-            <w:pPr>
-              <w:pStyle w:val="FormText"/>
-            </w:pPr>
-            <w:r>
-              <w:t>Test Conditions</w:t>
-            </w:r>
-          </w:p>
-        </w:tc>
-        <w:tc>
-          <w:tcPr>
-            <w:tcW w:w="6480" w:type="dxa"/>
-            <w:tcBorders>
-              <w:top w:val="single" w:sz="4" w:space="0" w:color="auto"/>
-              <w:bottom w:val="single" w:sz="4" w:space="0" w:color="auto"/>
-            </w:tcBorders>
-          </w:tcPr>
-          <w:p>
-            <w:pPr>
-              <w:pStyle w:val="FormText"/>
-              <w:rPr>
-                <w:rFonts w:eastAsiaTheme="minorEastAsia"/>
-                <w:lang w:eastAsia="ko-KR"/>
-              </w:rPr>
-            </w:pPr>
-            <w:r>
-              <w:rPr>
-                <w:rFonts w:eastAsiaTheme="minorEastAsia"/>
-                <w:lang w:eastAsia="ko-KR"/>
-              </w:rPr>
-              <w:t>None</w:t>
-            </w:r>
-          </w:p>
-        </w:tc>
-      </w:tr>
-      <w:tr>
-        <w:trPr>
-          <w:cantSplit/>
-        </w:trPr>
-        <w:tc>
-          <w:tcPr>
-            <w:tcW w:w="2268" w:type="dxa"/>
-          </w:tcPr>
-          <w:p>
-            <w:pPr>
-              <w:pStyle w:val="FormText"/>
-            </w:pPr>
-            <w:r>
-              <w:t>Expected Results</w:t>
-            </w:r>
-          </w:p>
-        </w:tc>
-        <w:tc>
-          <w:tcPr>
-            <w:tcW w:w="6480" w:type="dxa"/>
-            <w:tcBorders>
-              <w:top w:val="single" w:sz="4" w:space="0" w:color="auto"/>
-              <w:bottom w:val="single" w:sz="4" w:space="0" w:color="auto"/>
-            </w:tcBorders>
-          </w:tcPr>
-          <w:p>
-            <w:pPr>
-              <w:pStyle w:val="FormText"/>
-              <w:rPr>
-                <w:rFonts w:eastAsiaTheme="minorEastAsia"/>
-                <w:lang w:eastAsia="ko-KR"/>
-              </w:rPr>
-            </w:pPr>
-            <w:r>
-              <w:rPr>
-                <w:rFonts w:eastAsiaTheme="minorEastAsia" w:hint="eastAsia"/>
-                <w:lang w:eastAsia="ko-KR"/>
-              </w:rPr>
-              <w:t>P</w:t>
-            </w:r>
-            <w:r>
-              <w:rPr>
-                <w:rFonts w:eastAsiaTheme="minorEastAsia"/>
-                <w:lang w:eastAsia="ko-KR"/>
-              </w:rPr>
-              <w:t>rogram displays “</w:t>
-            </w:r>
-            <w:r>
-              <w:rPr>
-                <w:rFonts w:eastAsiaTheme="minorEastAsia"/>
-                <w:lang w:eastAsia="ko-KR"/>
-              </w:rPr>
-              <w:t>Something is not right</w:t>
-            </w:r>
-            <w:r>
-              <w:rPr>
-                <w:rFonts w:eastAsiaTheme="minorEastAsia"/>
-                <w:lang w:eastAsia="ko-KR"/>
-              </w:rPr>
-              <w:t>”</w:t>
-            </w:r>
-          </w:p>
-        </w:tc>
-      </w:tr>
-      <w:tr>
-        <w:trPr>
-          <w:cantSplit/>
-        </w:trPr>
-        <w:tc>
-          <w:tcPr>
-            <w:tcW w:w="2268" w:type="dxa"/>
-          </w:tcPr>
-          <w:p>
-            <w:pPr>
-              <w:pStyle w:val="FormText"/>
-            </w:pPr>
-            <w:r>
-              <w:t>Actual Results</w:t>
-            </w:r>
-          </w:p>
-        </w:tc>
-        <w:tc>
-          <w:tcPr>
-            <w:tcW w:w="6480" w:type="dxa"/>
-            <w:tcBorders>
-              <w:top w:val="single" w:sz="4" w:space="0" w:color="auto"/>
-              <w:bottom w:val="single" w:sz="4" w:space="0" w:color="auto"/>
-            </w:tcBorders>
-          </w:tcPr>
-          <w:p>
-            <w:pPr>
-              <w:pStyle w:val="FormText"/>
-              <w:rPr>
-                <w:rFonts w:eastAsiaTheme="minorEastAsia" w:hint="eastAsia"/>
-                <w:lang w:eastAsia="ko-KR"/>
-              </w:rPr>
-            </w:pPr>
-            <w:r>
-              <w:rPr>
-                <w:rFonts w:eastAsiaTheme="minorEastAsia" w:hint="eastAsia"/>
-                <w:lang w:eastAsia="ko-KR"/>
-              </w:rPr>
-              <w:t>P</w:t>
-            </w:r>
-            <w:r>
-              <w:rPr>
-                <w:rFonts w:eastAsiaTheme="minorEastAsia"/>
-                <w:lang w:eastAsia="ko-KR"/>
-              </w:rPr>
-              <w:t>rogram displays “</w:t>
-            </w:r>
-            <w:r>
-              <w:rPr>
-                <w:rFonts w:eastAsiaTheme="minorEastAsia"/>
-                <w:lang w:eastAsia="ko-KR"/>
-              </w:rPr>
-              <w:t>Something is not right</w:t>
+              <w:t>I</w:t>
+            </w:r>
+            <w:r>
+              <w:rPr>
+                <w:rFonts w:eastAsiaTheme="minorEastAsia"/>
+                <w:lang w:eastAsia="ko-KR"/>
+              </w:rPr>
+              <w:t>nvalid Try, please put integer value in to guess</w:t>
             </w:r>
             <w:bookmarkStart w:id="0" w:name="_GoBack"/>
             <w:bookmarkEnd w:id="0"/>
+            <w:r>
+              <w:rPr>
+                <w:rFonts w:eastAsiaTheme="minorEastAsia"/>
+                <w:lang w:eastAsia="ko-KR"/>
+              </w:rPr>
+              <w:t>”</w:t>
+            </w:r>
+          </w:p>
+        </w:tc>
+      </w:tr>
+      <w:tr>
+        <w:trPr>
+          <w:cantSplit/>
+        </w:trPr>
+        <w:tc>
+          <w:tcPr>
+            <w:tcW w:w="2268" w:type="dxa"/>
+          </w:tcPr>
+          <w:p>
+            <w:pPr>
+              <w:pStyle w:val="FormText"/>
+            </w:pPr>
+            <w:r>
+              <w:t>Test Description</w:t>
+            </w:r>
+          </w:p>
+        </w:tc>
+        <w:tc>
+          <w:tcPr>
+            <w:tcW w:w="6480" w:type="dxa"/>
+            <w:tcBorders>
+              <w:top w:val="single" w:sz="4" w:space="0" w:color="auto"/>
+              <w:bottom w:val="single" w:sz="4" w:space="0" w:color="auto"/>
+            </w:tcBorders>
+          </w:tcPr>
+          <w:p>
+            <w:pPr>
+              <w:pStyle w:val="FormText"/>
+              <w:rPr>
+                <w:rFonts w:eastAsiaTheme="minorEastAsia"/>
+                <w:lang w:eastAsia="ko-KR"/>
+              </w:rPr>
+            </w:pPr>
+            <w:r>
+              <w:rPr>
+                <w:rFonts w:eastAsiaTheme="minorEastAsia"/>
+                <w:lang w:eastAsia="ko-KR"/>
+              </w:rPr>
+              <w:t>User is trying to click ‘</w:t>
+            </w:r>
+            <w:proofErr w:type="gramStart"/>
+            <w:r>
+              <w:rPr>
+                <w:rFonts w:eastAsiaTheme="minorEastAsia"/>
+                <w:lang w:eastAsia="ko-KR"/>
+              </w:rPr>
+              <w:t>Guess !</w:t>
+            </w:r>
+            <w:proofErr w:type="gramEnd"/>
+            <w:r>
+              <w:rPr>
+                <w:rFonts w:eastAsiaTheme="minorEastAsia"/>
+                <w:lang w:eastAsia="ko-KR"/>
+              </w:rPr>
+              <w:t>’ button without putting value</w:t>
+            </w:r>
+          </w:p>
+        </w:tc>
+      </w:tr>
+      <w:tr>
+        <w:trPr>
+          <w:cantSplit/>
+        </w:trPr>
+        <w:tc>
+          <w:tcPr>
+            <w:tcW w:w="2268" w:type="dxa"/>
+          </w:tcPr>
+          <w:p>
+            <w:pPr>
+              <w:pStyle w:val="FormText"/>
+            </w:pPr>
+            <w:r>
+              <w:t>Test Conditions</w:t>
+            </w:r>
+          </w:p>
+        </w:tc>
+        <w:tc>
+          <w:tcPr>
+            <w:tcW w:w="6480" w:type="dxa"/>
+            <w:tcBorders>
+              <w:top w:val="single" w:sz="4" w:space="0" w:color="auto"/>
+              <w:bottom w:val="single" w:sz="4" w:space="0" w:color="auto"/>
+            </w:tcBorders>
+          </w:tcPr>
+          <w:p>
+            <w:pPr>
+              <w:pStyle w:val="FormText"/>
+              <w:rPr>
+                <w:rFonts w:eastAsiaTheme="minorEastAsia"/>
+                <w:lang w:eastAsia="ko-KR"/>
+              </w:rPr>
+            </w:pPr>
+            <w:r>
+              <w:rPr>
+                <w:rFonts w:eastAsiaTheme="minorEastAsia"/>
+                <w:lang w:eastAsia="ko-KR"/>
+              </w:rPr>
+              <w:t>None</w:t>
+            </w:r>
+          </w:p>
+        </w:tc>
+      </w:tr>
+      <w:tr>
+        <w:trPr>
+          <w:cantSplit/>
+        </w:trPr>
+        <w:tc>
+          <w:tcPr>
+            <w:tcW w:w="2268" w:type="dxa"/>
+          </w:tcPr>
+          <w:p>
+            <w:pPr>
+              <w:pStyle w:val="FormText"/>
+            </w:pPr>
+            <w:r>
+              <w:t>Expected Results</w:t>
+            </w:r>
+          </w:p>
+        </w:tc>
+        <w:tc>
+          <w:tcPr>
+            <w:tcW w:w="6480" w:type="dxa"/>
+            <w:tcBorders>
+              <w:top w:val="single" w:sz="4" w:space="0" w:color="auto"/>
+              <w:bottom w:val="single" w:sz="4" w:space="0" w:color="auto"/>
+            </w:tcBorders>
+          </w:tcPr>
+          <w:p>
+            <w:pPr>
+              <w:pStyle w:val="FormText"/>
+              <w:rPr>
+                <w:rFonts w:eastAsiaTheme="minorEastAsia"/>
+                <w:lang w:eastAsia="ko-KR"/>
+              </w:rPr>
+            </w:pPr>
+            <w:r>
+              <w:rPr>
+                <w:rFonts w:eastAsiaTheme="minorEastAsia" w:hint="eastAsia"/>
+                <w:lang w:eastAsia="ko-KR"/>
+              </w:rPr>
+              <w:t>P</w:t>
+            </w:r>
+            <w:r>
+              <w:rPr>
+                <w:rFonts w:eastAsiaTheme="minorEastAsia"/>
+                <w:lang w:eastAsia="ko-KR"/>
+              </w:rPr>
+              <w:t>rogram displays “</w:t>
+            </w:r>
+            <w:r>
+              <w:rPr>
+                <w:rFonts w:eastAsiaTheme="minorEastAsia"/>
+                <w:lang w:eastAsia="ko-KR"/>
+              </w:rPr>
+              <w:t>Invalid try, please put value in</w:t>
+            </w:r>
+            <w:r>
+              <w:rPr>
+                <w:rFonts w:eastAsiaTheme="minorEastAsia"/>
+                <w:lang w:eastAsia="ko-KR"/>
+              </w:rPr>
+              <w:t>”</w:t>
+            </w:r>
+          </w:p>
+        </w:tc>
+      </w:tr>
+      <w:tr>
+        <w:trPr>
+          <w:cantSplit/>
+        </w:trPr>
+        <w:tc>
+          <w:tcPr>
+            <w:tcW w:w="2268" w:type="dxa"/>
+            <w:tcBorders>
+              <w:bottom w:val="single" w:sz="4" w:space="0" w:color="auto"/>
+            </w:tcBorders>
+          </w:tcPr>
+          <w:p>
+            <w:pPr>
+              <w:pStyle w:val="FormText"/>
+            </w:pPr>
+            <w:r>
+              <w:t>Actual Results</w:t>
+            </w:r>
+          </w:p>
+        </w:tc>
+        <w:tc>
+          <w:tcPr>
+            <w:tcW w:w="6480" w:type="dxa"/>
+            <w:tcBorders>
+              <w:top w:val="single" w:sz="4" w:space="0" w:color="auto"/>
+              <w:bottom w:val="single" w:sz="4" w:space="0" w:color="auto"/>
+            </w:tcBorders>
+          </w:tcPr>
+          <w:p>
+            <w:pPr>
+              <w:pStyle w:val="FormText"/>
+              <w:rPr>
+                <w:rFonts w:eastAsiaTheme="minorEastAsia"/>
+                <w:lang w:eastAsia="ko-KR"/>
+              </w:rPr>
+            </w:pPr>
+            <w:r>
+              <w:rPr>
+                <w:rFonts w:eastAsiaTheme="minorEastAsia" w:hint="eastAsia"/>
+                <w:lang w:eastAsia="ko-KR"/>
+              </w:rPr>
+              <w:t>P</w:t>
+            </w:r>
+            <w:r>
+              <w:rPr>
+                <w:rFonts w:eastAsiaTheme="minorEastAsia"/>
+                <w:lang w:eastAsia="ko-KR"/>
+              </w:rPr>
+              <w:t>rogram displays “Try Higher”</w:t>
+            </w:r>
+            <w:r>
+              <w:rPr>
+                <w:rFonts w:eastAsiaTheme="minorEastAsia"/>
+                <w:lang w:eastAsia="ko-KR"/>
+              </w:rPr>
+              <w:t xml:space="preserve"> So need to be fixed</w:t>
+            </w:r>
+          </w:p>
+        </w:tc>
+      </w:tr>
+      <w:tr>
+        <w:trPr>
+          <w:cantSplit/>
+        </w:trPr>
+        <w:tc>
+          <w:tcPr>
+            <w:tcW w:w="2268" w:type="dxa"/>
+            <w:tcBorders>
+              <w:top w:val="single" w:sz="4" w:space="0" w:color="auto"/>
+            </w:tcBorders>
+          </w:tcPr>
+          <w:p>
+            <w:pPr>
+              <w:pStyle w:val="FormText"/>
+            </w:pPr>
+            <w:r>
+              <w:t>Test Name/Number</w:t>
+            </w:r>
+          </w:p>
+        </w:tc>
+        <w:tc>
+          <w:tcPr>
+            <w:tcW w:w="6480" w:type="dxa"/>
+            <w:tcBorders>
+              <w:top w:val="single" w:sz="4" w:space="0" w:color="auto"/>
+              <w:bottom w:val="single" w:sz="4" w:space="0" w:color="auto"/>
+            </w:tcBorders>
+          </w:tcPr>
+          <w:p>
+            <w:pPr>
+              <w:pStyle w:val="FormText"/>
+              <w:rPr>
+                <w:rFonts w:eastAsiaTheme="minorEastAsia"/>
+                <w:lang w:eastAsia="ko-KR"/>
+              </w:rPr>
+            </w:pPr>
+            <w:r>
+              <w:rPr>
+                <w:rFonts w:eastAsiaTheme="minorEastAsia" w:hint="eastAsia"/>
+                <w:lang w:eastAsia="ko-KR"/>
+              </w:rPr>
+              <w:t>T</w:t>
+            </w:r>
+            <w:r>
+              <w:rPr>
+                <w:rFonts w:eastAsiaTheme="minorEastAsia"/>
+                <w:lang w:eastAsia="ko-KR"/>
+              </w:rPr>
+              <w:t>est #5</w:t>
+            </w:r>
+          </w:p>
+        </w:tc>
+      </w:tr>
+      <w:tr>
+        <w:trPr>
+          <w:cantSplit/>
+        </w:trPr>
+        <w:tc>
+          <w:tcPr>
+            <w:tcW w:w="2268" w:type="dxa"/>
+          </w:tcPr>
+          <w:p>
+            <w:pPr>
+              <w:pStyle w:val="FormText"/>
+            </w:pPr>
+            <w:r>
+              <w:t>Test Objective</w:t>
+            </w:r>
+          </w:p>
+        </w:tc>
+        <w:tc>
+          <w:tcPr>
+            <w:tcW w:w="6480" w:type="dxa"/>
+            <w:tcBorders>
+              <w:top w:val="single" w:sz="4" w:space="0" w:color="auto"/>
+              <w:bottom w:val="single" w:sz="4" w:space="0" w:color="auto"/>
+            </w:tcBorders>
+          </w:tcPr>
+          <w:p>
+            <w:pPr>
+              <w:pStyle w:val="FormText"/>
+              <w:rPr>
+                <w:rFonts w:eastAsiaTheme="minorEastAsia"/>
+                <w:lang w:eastAsia="ko-KR"/>
+              </w:rPr>
+            </w:pPr>
+            <w:r>
+              <w:rPr>
+                <w:rFonts w:eastAsiaTheme="minorEastAsia" w:hint="eastAsia"/>
+                <w:lang w:eastAsia="ko-KR"/>
+              </w:rPr>
+              <w:t>T</w:t>
+            </w:r>
+            <w:r>
+              <w:rPr>
+                <w:rFonts w:eastAsiaTheme="minorEastAsia"/>
+                <w:lang w:eastAsia="ko-KR"/>
+              </w:rPr>
+              <w:t xml:space="preserve">o determine if the program </w:t>
+            </w:r>
+            <w:r>
+              <w:rPr>
+                <w:rFonts w:eastAsiaTheme="minorEastAsia"/>
+                <w:lang w:eastAsia="ko-KR"/>
+              </w:rPr>
+              <w:t>tells user that randomly generated number is between 0 and 99</w:t>
+            </w:r>
+          </w:p>
+        </w:tc>
+      </w:tr>
+      <w:tr>
+        <w:trPr>
+          <w:cantSplit/>
+        </w:trPr>
+        <w:tc>
+          <w:tcPr>
+            <w:tcW w:w="2268" w:type="dxa"/>
+          </w:tcPr>
+          <w:p>
+            <w:pPr>
+              <w:pStyle w:val="FormText"/>
+            </w:pPr>
+            <w:r>
+              <w:t>Test Description</w:t>
+            </w:r>
+          </w:p>
+        </w:tc>
+        <w:tc>
+          <w:tcPr>
+            <w:tcW w:w="6480" w:type="dxa"/>
+            <w:tcBorders>
+              <w:top w:val="single" w:sz="4" w:space="0" w:color="auto"/>
+              <w:bottom w:val="single" w:sz="4" w:space="0" w:color="auto"/>
+            </w:tcBorders>
+          </w:tcPr>
+          <w:p>
+            <w:pPr>
+              <w:pStyle w:val="FormText"/>
+              <w:rPr>
+                <w:rFonts w:eastAsiaTheme="minorEastAsia"/>
+                <w:lang w:eastAsia="ko-KR"/>
+              </w:rPr>
+            </w:pPr>
+            <w:r>
+              <w:rPr>
+                <w:rFonts w:eastAsiaTheme="minorEastAsia"/>
+                <w:lang w:eastAsia="ko-KR"/>
+              </w:rPr>
+              <w:t>User is trying to type the value either smaller than 0 or bigger than 99</w:t>
+            </w:r>
+          </w:p>
+        </w:tc>
+      </w:tr>
+      <w:tr>
+        <w:trPr>
+          <w:cantSplit/>
+        </w:trPr>
+        <w:tc>
+          <w:tcPr>
+            <w:tcW w:w="2268" w:type="dxa"/>
+          </w:tcPr>
+          <w:p>
+            <w:pPr>
+              <w:pStyle w:val="FormText"/>
+            </w:pPr>
+            <w:r>
+              <w:t>Test Conditions</w:t>
+            </w:r>
+          </w:p>
+        </w:tc>
+        <w:tc>
+          <w:tcPr>
+            <w:tcW w:w="6480" w:type="dxa"/>
+            <w:tcBorders>
+              <w:top w:val="single" w:sz="4" w:space="0" w:color="auto"/>
+              <w:bottom w:val="single" w:sz="4" w:space="0" w:color="auto"/>
+            </w:tcBorders>
+          </w:tcPr>
+          <w:p>
+            <w:pPr>
+              <w:pStyle w:val="FormText"/>
+              <w:rPr>
+                <w:rFonts w:eastAsiaTheme="minorEastAsia"/>
+                <w:lang w:eastAsia="ko-KR"/>
+              </w:rPr>
+            </w:pPr>
+            <w:r>
+              <w:rPr>
+                <w:rFonts w:eastAsiaTheme="minorEastAsia"/>
+                <w:lang w:eastAsia="ko-KR"/>
+              </w:rPr>
+              <w:t>None</w:t>
+            </w:r>
+          </w:p>
+        </w:tc>
+      </w:tr>
+      <w:tr>
+        <w:trPr>
+          <w:cantSplit/>
+        </w:trPr>
+        <w:tc>
+          <w:tcPr>
+            <w:tcW w:w="2268" w:type="dxa"/>
+          </w:tcPr>
+          <w:p>
+            <w:pPr>
+              <w:pStyle w:val="FormText"/>
+            </w:pPr>
+            <w:r>
+              <w:t>Expected Results</w:t>
+            </w:r>
+          </w:p>
+        </w:tc>
+        <w:tc>
+          <w:tcPr>
+            <w:tcW w:w="6480" w:type="dxa"/>
+            <w:tcBorders>
+              <w:top w:val="single" w:sz="4" w:space="0" w:color="auto"/>
+              <w:bottom w:val="single" w:sz="4" w:space="0" w:color="auto"/>
+            </w:tcBorders>
+          </w:tcPr>
+          <w:p>
+            <w:pPr>
+              <w:pStyle w:val="FormText"/>
+              <w:rPr>
+                <w:rFonts w:eastAsiaTheme="minorEastAsia"/>
+                <w:lang w:eastAsia="ko-KR"/>
+              </w:rPr>
+            </w:pPr>
+            <w:r>
+              <w:rPr>
+                <w:rFonts w:eastAsiaTheme="minorEastAsia" w:hint="eastAsia"/>
+                <w:lang w:eastAsia="ko-KR"/>
+              </w:rPr>
+              <w:t>P</w:t>
+            </w:r>
+            <w:r>
+              <w:rPr>
+                <w:rFonts w:eastAsiaTheme="minorEastAsia"/>
+                <w:lang w:eastAsia="ko-KR"/>
+              </w:rPr>
+              <w:t xml:space="preserve">rogram displays </w:t>
+            </w:r>
+            <w:r>
+              <w:rPr>
+                <w:rFonts w:eastAsiaTheme="minorEastAsia"/>
+                <w:lang w:eastAsia="ko-KR"/>
+              </w:rPr>
+              <w:t>“Randomly generated number is between 0 and 99”</w:t>
+            </w:r>
+          </w:p>
+        </w:tc>
+      </w:tr>
+      <w:tr>
+        <w:trPr>
+          <w:cantSplit/>
+        </w:trPr>
+        <w:tc>
+          <w:tcPr>
+            <w:tcW w:w="2268" w:type="dxa"/>
+            <w:tcBorders>
+              <w:bottom w:val="single" w:sz="4" w:space="0" w:color="auto"/>
+            </w:tcBorders>
+          </w:tcPr>
+          <w:p>
+            <w:pPr>
+              <w:pStyle w:val="FormText"/>
+            </w:pPr>
+            <w:r>
+              <w:t>Actual Results</w:t>
+            </w:r>
+          </w:p>
+        </w:tc>
+        <w:tc>
+          <w:tcPr>
+            <w:tcW w:w="6480" w:type="dxa"/>
+            <w:tcBorders>
+              <w:top w:val="single" w:sz="4" w:space="0" w:color="auto"/>
+              <w:bottom w:val="single" w:sz="4" w:space="0" w:color="auto"/>
+            </w:tcBorders>
+          </w:tcPr>
+          <w:p>
+            <w:pPr>
+              <w:pStyle w:val="FormText"/>
+              <w:rPr>
+                <w:rFonts w:eastAsiaTheme="minorEastAsia"/>
+                <w:lang w:eastAsia="ko-KR"/>
+              </w:rPr>
+            </w:pPr>
+            <w:r>
+              <w:rPr>
+                <w:rFonts w:eastAsiaTheme="minorEastAsia" w:hint="eastAsia"/>
+                <w:lang w:eastAsia="ko-KR"/>
+              </w:rPr>
+              <w:t>P</w:t>
+            </w:r>
+            <w:r>
+              <w:rPr>
+                <w:rFonts w:eastAsiaTheme="minorEastAsia"/>
+                <w:lang w:eastAsia="ko-KR"/>
+              </w:rPr>
+              <w:t xml:space="preserve">rogram displays </w:t>
+            </w:r>
+            <w:r>
+              <w:rPr>
+                <w:rFonts w:eastAsiaTheme="minorEastAsia"/>
+                <w:lang w:eastAsia="ko-KR"/>
+              </w:rPr>
+              <w:t>“Randomly generated number is between 0 and 99”</w:t>
+            </w:r>
+          </w:p>
+        </w:tc>
+      </w:tr>
+      <w:tr>
+        <w:trPr>
+          <w:cantSplit/>
+        </w:trPr>
+        <w:tc>
+          <w:tcPr>
+            <w:tcW w:w="2268" w:type="dxa"/>
+            <w:tcBorders>
+              <w:top w:val="single" w:sz="4" w:space="0" w:color="auto"/>
+            </w:tcBorders>
+          </w:tcPr>
+          <w:p>
+            <w:pPr>
+              <w:pStyle w:val="FormText"/>
+            </w:pPr>
+            <w:r>
+              <w:t>Test Name/Number</w:t>
+            </w:r>
+          </w:p>
+        </w:tc>
+        <w:tc>
+          <w:tcPr>
+            <w:tcW w:w="6480" w:type="dxa"/>
+            <w:tcBorders>
+              <w:top w:val="single" w:sz="4" w:space="0" w:color="auto"/>
+              <w:bottom w:val="single" w:sz="4" w:space="0" w:color="auto"/>
+            </w:tcBorders>
+          </w:tcPr>
+          <w:p>
+            <w:pPr>
+              <w:pStyle w:val="FormText"/>
+              <w:rPr>
+                <w:rFonts w:eastAsiaTheme="minorEastAsia"/>
+                <w:lang w:eastAsia="ko-KR"/>
+              </w:rPr>
+            </w:pPr>
+            <w:r>
+              <w:rPr>
+                <w:rFonts w:eastAsiaTheme="minorEastAsia" w:hint="eastAsia"/>
+                <w:lang w:eastAsia="ko-KR"/>
+              </w:rPr>
+              <w:t>T</w:t>
+            </w:r>
+            <w:r>
+              <w:rPr>
+                <w:rFonts w:eastAsiaTheme="minorEastAsia"/>
+                <w:lang w:eastAsia="ko-KR"/>
+              </w:rPr>
+              <w:t>est #6</w:t>
+            </w:r>
+          </w:p>
+        </w:tc>
+      </w:tr>
+      <w:tr>
+        <w:trPr>
+          <w:cantSplit/>
+        </w:trPr>
+        <w:tc>
+          <w:tcPr>
+            <w:tcW w:w="2268" w:type="dxa"/>
+          </w:tcPr>
+          <w:p>
+            <w:pPr>
+              <w:pStyle w:val="FormText"/>
+            </w:pPr>
+            <w:r>
+              <w:t>Test Objective</w:t>
+            </w:r>
+          </w:p>
+        </w:tc>
+        <w:tc>
+          <w:tcPr>
+            <w:tcW w:w="6480" w:type="dxa"/>
+            <w:tcBorders>
+              <w:top w:val="single" w:sz="4" w:space="0" w:color="auto"/>
+              <w:bottom w:val="single" w:sz="4" w:space="0" w:color="auto"/>
+            </w:tcBorders>
+          </w:tcPr>
+          <w:p>
+            <w:pPr>
+              <w:pStyle w:val="FormText"/>
+              <w:rPr>
+                <w:rFonts w:eastAsiaTheme="minorEastAsia"/>
+                <w:lang w:eastAsia="ko-KR"/>
+              </w:rPr>
+            </w:pPr>
+            <w:r>
+              <w:rPr>
+                <w:rFonts w:eastAsiaTheme="minorEastAsia" w:hint="eastAsia"/>
+                <w:lang w:eastAsia="ko-KR"/>
+              </w:rPr>
+              <w:t>T</w:t>
+            </w:r>
+            <w:r>
+              <w:rPr>
+                <w:rFonts w:eastAsiaTheme="minorEastAsia"/>
+                <w:lang w:eastAsia="ko-KR"/>
+              </w:rPr>
+              <w:t>o determine if the program tells user that something went wrong if user typed non number.</w:t>
+            </w:r>
+          </w:p>
+        </w:tc>
+      </w:tr>
+      <w:tr>
+        <w:trPr>
+          <w:cantSplit/>
+        </w:trPr>
+        <w:tc>
+          <w:tcPr>
+            <w:tcW w:w="2268" w:type="dxa"/>
+          </w:tcPr>
+          <w:p>
+            <w:pPr>
+              <w:pStyle w:val="FormText"/>
+            </w:pPr>
+            <w:r>
+              <w:t>Test Description</w:t>
+            </w:r>
+          </w:p>
+        </w:tc>
+        <w:tc>
+          <w:tcPr>
+            <w:tcW w:w="6480" w:type="dxa"/>
+            <w:tcBorders>
+              <w:top w:val="single" w:sz="4" w:space="0" w:color="auto"/>
+              <w:bottom w:val="single" w:sz="4" w:space="0" w:color="auto"/>
+            </w:tcBorders>
+          </w:tcPr>
+          <w:p>
+            <w:pPr>
+              <w:pStyle w:val="FormText"/>
+              <w:rPr>
+                <w:rFonts w:eastAsiaTheme="minorEastAsia"/>
+                <w:lang w:eastAsia="ko-KR"/>
+              </w:rPr>
+            </w:pPr>
+            <w:r>
+              <w:rPr>
+                <w:rFonts w:eastAsiaTheme="minorEastAsia"/>
+                <w:lang w:eastAsia="ko-KR"/>
+              </w:rPr>
+              <w:t>User is trying to type the value none number, e.g. alphabet, word</w:t>
+            </w:r>
+          </w:p>
+        </w:tc>
+      </w:tr>
+      <w:tr>
+        <w:trPr>
+          <w:cantSplit/>
+        </w:trPr>
+        <w:tc>
+          <w:tcPr>
+            <w:tcW w:w="2268" w:type="dxa"/>
+          </w:tcPr>
+          <w:p>
+            <w:pPr>
+              <w:pStyle w:val="FormText"/>
+            </w:pPr>
+            <w:r>
+              <w:t>Test Conditions</w:t>
+            </w:r>
+          </w:p>
+        </w:tc>
+        <w:tc>
+          <w:tcPr>
+            <w:tcW w:w="6480" w:type="dxa"/>
+            <w:tcBorders>
+              <w:top w:val="single" w:sz="4" w:space="0" w:color="auto"/>
+              <w:bottom w:val="single" w:sz="4" w:space="0" w:color="auto"/>
+            </w:tcBorders>
+          </w:tcPr>
+          <w:p>
+            <w:pPr>
+              <w:pStyle w:val="FormText"/>
+              <w:rPr>
+                <w:rFonts w:eastAsiaTheme="minorEastAsia"/>
+                <w:lang w:eastAsia="ko-KR"/>
+              </w:rPr>
+            </w:pPr>
+            <w:r>
+              <w:rPr>
+                <w:rFonts w:eastAsiaTheme="minorEastAsia"/>
+                <w:lang w:eastAsia="ko-KR"/>
+              </w:rPr>
+              <w:t>None</w:t>
+            </w:r>
+          </w:p>
+        </w:tc>
+      </w:tr>
+      <w:tr>
+        <w:trPr>
+          <w:cantSplit/>
+        </w:trPr>
+        <w:tc>
+          <w:tcPr>
+            <w:tcW w:w="2268" w:type="dxa"/>
+          </w:tcPr>
+          <w:p>
+            <w:pPr>
+              <w:pStyle w:val="FormText"/>
+            </w:pPr>
+            <w:r>
+              <w:t>Expected Results</w:t>
+            </w:r>
+          </w:p>
+        </w:tc>
+        <w:tc>
+          <w:tcPr>
+            <w:tcW w:w="6480" w:type="dxa"/>
+            <w:tcBorders>
+              <w:top w:val="single" w:sz="4" w:space="0" w:color="auto"/>
+              <w:bottom w:val="single" w:sz="4" w:space="0" w:color="auto"/>
+            </w:tcBorders>
+          </w:tcPr>
+          <w:p>
+            <w:pPr>
+              <w:pStyle w:val="FormText"/>
+              <w:rPr>
+                <w:rFonts w:eastAsiaTheme="minorEastAsia"/>
+                <w:lang w:eastAsia="ko-KR"/>
+              </w:rPr>
+            </w:pPr>
+            <w:r>
+              <w:rPr>
+                <w:rFonts w:eastAsiaTheme="minorEastAsia" w:hint="eastAsia"/>
+                <w:lang w:eastAsia="ko-KR"/>
+              </w:rPr>
+              <w:t>P</w:t>
+            </w:r>
+            <w:r>
+              <w:rPr>
+                <w:rFonts w:eastAsiaTheme="minorEastAsia"/>
+                <w:lang w:eastAsia="ko-KR"/>
+              </w:rPr>
+              <w:t>rogram displays “</w:t>
+            </w:r>
+            <w:r>
+              <w:rPr>
+                <w:rFonts w:eastAsiaTheme="minorEastAsia"/>
+                <w:lang w:eastAsia="ko-KR"/>
+              </w:rPr>
+              <w:t>Something is not right</w:t>
+            </w:r>
+            <w:r>
+              <w:rPr>
+                <w:rFonts w:eastAsiaTheme="minorEastAsia"/>
+                <w:lang w:eastAsia="ko-KR"/>
+              </w:rPr>
+              <w:t>”</w:t>
+            </w:r>
+          </w:p>
+        </w:tc>
+      </w:tr>
+      <w:tr>
+        <w:trPr>
+          <w:cantSplit/>
+        </w:trPr>
+        <w:tc>
+          <w:tcPr>
+            <w:tcW w:w="2268" w:type="dxa"/>
+          </w:tcPr>
+          <w:p>
+            <w:pPr>
+              <w:pStyle w:val="FormText"/>
+            </w:pPr>
+            <w:r>
+              <w:t>Actual Results</w:t>
+            </w:r>
+          </w:p>
+        </w:tc>
+        <w:tc>
+          <w:tcPr>
+            <w:tcW w:w="6480" w:type="dxa"/>
+            <w:tcBorders>
+              <w:top w:val="single" w:sz="4" w:space="0" w:color="auto"/>
+              <w:bottom w:val="single" w:sz="4" w:space="0" w:color="auto"/>
+            </w:tcBorders>
+          </w:tcPr>
+          <w:p>
+            <w:pPr>
+              <w:pStyle w:val="FormText"/>
+              <w:rPr>
+                <w:rFonts w:eastAsiaTheme="minorEastAsia"/>
+                <w:lang w:eastAsia="ko-KR"/>
+              </w:rPr>
+            </w:pPr>
+            <w:r>
+              <w:rPr>
+                <w:rFonts w:eastAsiaTheme="minorEastAsia" w:hint="eastAsia"/>
+                <w:lang w:eastAsia="ko-KR"/>
+              </w:rPr>
+              <w:t>P</w:t>
+            </w:r>
+            <w:r>
+              <w:rPr>
+                <w:rFonts w:eastAsiaTheme="minorEastAsia"/>
+                <w:lang w:eastAsia="ko-KR"/>
+              </w:rPr>
+              <w:t>rogram displays “</w:t>
+            </w:r>
+            <w:r>
+              <w:rPr>
+                <w:rFonts w:eastAsiaTheme="minorEastAsia"/>
+                <w:lang w:eastAsia="ko-KR"/>
+              </w:rPr>
+              <w:t>Something is not right</w:t>
+            </w:r>
             <w:r>
               <w:rPr>
                 <w:rFonts w:eastAsiaTheme="minorEastAsia"/>

</xml_diff>